<commit_message>
Añadida bibliografía a la teoría de la U11 sobre ficheros y cambios menores ortográficos en los ejercicios.
</commit_message>
<xml_diff>
--- a/Unidad 11 Ficheros/ud11_Ficheros.docx
+++ b/Unidad 11 Ficheros/ud11_Ficheros.docx
@@ -1,6 +1,6 @@
 
 <file path=word/document.xml><?xml version="1.0" encoding="utf-8"?>
-<w:document xmlns:o="urn:schemas-microsoft-com:office:office" xmlns:r="http://schemas.openxmlformats.org/officeDocument/2006/relationships" xmlns:v="urn:schemas-microsoft-com:vml" xmlns:w="http://schemas.openxmlformats.org/wordprocessingml/2006/main" xmlns:w10="urn:schemas-microsoft-com:office:word" xmlns:wp="http://schemas.openxmlformats.org/drawingml/2006/wordprocessingDrawing" xmlns:wps="http://schemas.microsoft.com/office/word/2010/wordprocessingShape" xmlns:wpg="http://schemas.microsoft.com/office/word/2010/wordprocessingGroup" xmlns:mc="http://schemas.openxmlformats.org/markup-compatibility/2006" xmlns:wp14="http://schemas.microsoft.com/office/word/2010/wordprocessingDrawing" xmlns:w14="http://schemas.microsoft.com/office/word/2010/wordml" mc:Ignorable="w14 wp14">
+<w:document xmlns:o="urn:schemas-microsoft-com:office:office" xmlns:r="http://schemas.openxmlformats.org/officeDocument/2006/relationships" xmlns:v="urn:schemas-microsoft-com:vml" xmlns:w="http://schemas.openxmlformats.org/wordprocessingml/2006/main" xmlns:w10="urn:schemas-microsoft-com:office:word" xmlns:wp="http://schemas.openxmlformats.org/drawingml/2006/wordprocessingDrawing" xmlns:wps="http://schemas.microsoft.com/office/word/2010/wordprocessingShape" xmlns:wpg="http://schemas.microsoft.com/office/word/2010/wordprocessingGroup" xmlns:mc="http://schemas.openxmlformats.org/markup-compatibility/2006" xmlns:wp14="http://schemas.microsoft.com/office/word/2010/wordprocessingDrawing" xmlns:w14="http://schemas.microsoft.com/office/word/2010/wordml" xmlns:w15="http://schemas.microsoft.com/office/word/2012/wordml" mc:Ignorable="w14 wp14 w15">
   <w:body>
     <w:p>
       <w:pPr>
@@ -955,7 +955,7 @@
               <w:rFonts w:eastAsia="Calibri" w:cs="Calibri"/>
               <w:color w:val="38761D"/>
             </w:rPr>
-            <w:instrText> TOC \z \o "1-9" \u \h</w:instrText>
+            <w:instrText xml:space="preserve"> TOC \z \o "1-9" \u \h</w:instrText>
           </w:r>
           <w:r>
             <w:rPr>
@@ -2389,7 +2389,7 @@
                           </pic:cNvPicPr>
                         </pic:nvPicPr>
                         <pic:blipFill>
-                          <a:blip r:embed="rId6"/>
+                          <a:blip r:embed="rId8"/>
                           <a:stretch>
                             <a:fillRect/>
                           </a:stretch>
@@ -2564,7 +2564,7 @@
       </w:pPr>
       <w:r>
         <w:rPr/>
-        <w:t>Un aspecto importante a tener presente al inicializar File es tener siempre presente que el formato de la cadena de texto que conforma la ruta puede ser diferente según el sistema operativo sobre el que se ejecuta la aplicación. Por ejemplo, el sistema operativo Windows inicia las rutas por un nombre de unidad (C :, D :, etc.), mientras que los sistemas operativos basados en Unix comienzan directamente con una barra ("/"). Además, los diferentes sistemas operativos usan diferentes separadores dentro de las rutas. Por ejemplo, los sistemas Unix usan la barra ("/") mientras que el Windows la inversa ("\").</w:t>
+        <w:t>Un aspecto importante a tener presente al inicializar File, es tener siempre presente que el formato de la cadena de texto que conforma la ruta, puede ser diferente según el sistema operativo sobre el que se ejecuta la aplicación. Por ejemplo, el sistema operativo Windows inicia las rutas por un nombre de unidad (C :, D :, etc.), mientras que los sistemas operativos basados en Unix comienzan directamente con una barra ("/"). Además, los diferentes sistemas operativos usan diferentes separadores dentro de las rutas. Por ejemplo, los sistemas Unix usan la barra ("/") mientras que el Windows la inversa ("\").</w:t>
       </w:r>
     </w:p>
     <w:p>
@@ -2855,7 +2855,7 @@
                           </pic:cNvPicPr>
                         </pic:nvPicPr>
                         <pic:blipFill>
-                          <a:blip r:embed="rId5"/>
+                          <a:blip r:embed="rId9"/>
                           <a:stretch>
                             <a:fillRect/>
                           </a:stretch>
@@ -3076,7 +3076,7 @@
       </w:pPr>
       <w:r>
         <w:rPr/>
-        <w:t>Al instanciar objetos de tipo File usando una ruta absoluta siempre hay que usar la representación correcta según el sistema en que se ejecuta el programa.</w:t>
+        <w:t>Al instanciar objetos de tipo File usando una ruta absoluta, siempre hay que usar la representación correcta según el sistema en que se ejecuta el programa.</w:t>
       </w:r>
     </w:p>
     <w:p>
@@ -3238,7 +3238,7 @@
                           </pic:cNvPicPr>
                         </pic:nvPicPr>
                         <pic:blipFill>
-                          <a:blip r:embed="rId5"/>
+                          <a:blip r:embed="rId10"/>
                           <a:stretch>
                             <a:fillRect/>
                           </a:stretch>
@@ -3935,7 +3935,7 @@
                     </pic:cNvPicPr>
                   </pic:nvPicPr>
                   <pic:blipFill>
-                    <a:blip r:embed="rId8"/>
+                    <a:blip r:embed="rId11"/>
                     <a:srcRect l="2414" t="3887" r="3238" b="3804"/>
                     <a:stretch>
                       <a:fillRect/>
@@ -6270,15 +6270,7 @@
       </w:r>
       <w:r>
         <w:rPr/>
-        <w:t xml:space="preserve"> permite crear la carpeta indicada en la ruta. La ruta debe indicar el nombre de una carpeta que no existe en el momento de invocar el método. Por ejemplo, dado un objeto File instanciado con la ruta “C:/Fotos/Albania” que no existe, el método mkdir() creará la carpeta “Albania” dentro de “C:/Fotos”. Devuelve true si se ha creado correctamente, en caso contrario devuelve false (por ejemplo si la ruta e</w:t>
-      </w:r>
-      <w:r>
-        <w:rPr/>
-        <w:t>s</w:t>
-      </w:r>
-      <w:r>
-        <w:rPr/>
-        <w:t xml:space="preserve"> incorrecta, la carpeta ya existe o el usuario no tiene permisos de escritura).</w:t>
+        <w:t xml:space="preserve"> permite crear la carpeta indicada en la ruta. La ruta debe indicar el nombre de una carpeta que no existe en el momento de invocar el método. Por ejemplo, dado un objeto File instanciado con la ruta “C:/Fotos/Albania” que no existe, el método mkdir() creará la carpeta “Albania” dentro de “C:/Fotos”. Devuelve true si se ha creado correctamente, en caso contrario devuelve false (por ejemplo si la ruta es incorrecta, la carpeta ya existe o el usuario no tiene permisos de escritura).</w:t>
       </w:r>
     </w:p>
     <w:p>
@@ -7951,7 +7943,7 @@
                           </pic:cNvPicPr>
                         </pic:nvPicPr>
                         <pic:blipFill>
-                          <a:blip r:embed="rId5"/>
+                          <a:blip r:embed="rId12"/>
                           <a:stretch>
                             <a:fillRect/>
                           </a:stretch>
@@ -8099,7 +8091,7 @@
                           </pic:cNvPicPr>
                         </pic:nvPicPr>
                         <pic:blipFill>
-                          <a:blip r:embed="rId5"/>
+                          <a:blip r:embed="rId13"/>
                           <a:stretch>
                             <a:fillRect/>
                           </a:stretch>
@@ -8551,7 +8543,7 @@
                           </pic:cNvPicPr>
                         </pic:nvPicPr>
                         <pic:blipFill>
-                          <a:blip r:embed="rId5"/>
+                          <a:blip r:embed="rId14"/>
                           <a:stretch>
                             <a:fillRect/>
                           </a:stretch>
@@ -8842,7 +8834,7 @@
         <w:rPr>
           <w:b/>
         </w:rPr>
-        <w:t>el objeto Scanner gestiona internamente un apuntador que indica sobre qué valor actuarán las operaciones de lectura</w:t>
+        <w:t>el objeto Scanner gestiona internamente un apuntador, que indica sobre qué valor actuarán las operaciones de lectura</w:t>
       </w:r>
       <w:r>
         <w:rPr/>
@@ -8852,7 +8844,7 @@
         <w:rPr>
           <w:b/>
         </w:rPr>
-        <w:t>Cada vez que se hace una lectura el apuntador avanza automáticamente hasta el siguiente valor dentro del archivo y no hay ninguna manera de hacerlo retroceder</w:t>
+        <w:t>Cada vez que se hace una lectura, el apuntador avanza automáticamente hasta el siguiente valor dentro del archivo y no hay ninguna manera de hacerlo retroceder</w:t>
       </w:r>
       <w:r>
         <w:rPr/>
@@ -8875,7 +8867,7 @@
       </w:pPr>
       <w:r>
         <w:rPr/>
-        <w:t>A continuación se muestra un pequeño esquema de este proceso, recalcando cómo avanza el apuntador a la hora de realizar operaciones de lectura sobre un archivo que contiene valores de tipo entero.</w:t>
+        <w:t>A continuación se muestra un pequeño esquema de este proceso, recalcando cómo avanza el apuntador, a la hora de realizar operaciones de lectura, sobre un archivo que contiene valores de tipo entero.</w:t>
       </w:r>
       <w:r>
         <w:br w:type="page"/>
@@ -8907,7 +8899,7 @@
                     </pic:cNvPicPr>
                   </pic:nvPicPr>
                   <pic:blipFill>
-                    <a:blip r:embed="rId9"/>
+                    <a:blip r:embed="rId15"/>
                     <a:stretch>
                       <a:fillRect/>
                     </a:stretch>
@@ -9095,7 +9087,7 @@
                           </pic:cNvPicPr>
                         </pic:nvPicPr>
                         <pic:blipFill>
-                          <a:blip r:embed="rId6"/>
+                          <a:blip r:embed="rId16"/>
                           <a:stretch>
                             <a:fillRect/>
                           </a:stretch>
@@ -10043,7 +10035,7 @@
       </w:pPr>
       <w:r>
         <w:rPr/>
-        <w:t>Una diferencia importante a la hora de tratar con archivos respecto a leer datos del teclado es que las operaciones de lectura no son producto de una interacción directa con el usuario, que es quien escribe los datos. Solo se puede trabajar con los datos que hay en el archivo y nada más. Esto tiene dos efectos sobre el proceso de lectura:</w:t>
+        <w:t>Una diferencia importante, a la hora de tratar con archivos respecto a leer datos del teclado, es que las operaciones de lectura no son producto de una interacción directa con el usuario, que es quien escribe los datos. Solo se puede trabajar con los datos que hay en el archivo y nada más. Esto tiene dos efectos sobre el proceso de lectura:</w:t>
       </w:r>
     </w:p>
     <w:p>
@@ -10080,7 +10072,7 @@
       </w:r>
       <w:r>
         <w:rPr/>
-        <w:t>. Qué tipo de valor se espera es algo que habréis decidido vosotros a la hora de hacer el programa que escribió ese archivo, por lo que es vuestra responsabilidad saber qué hay que leer en cada momento. De todos modos nada garantiza que no se haya cometido algún error o que el archivo haya sido manipulado por otro programa o usuario. Como operamos con ficheros y no por el teclado, no existe la opción de pedir al usuario que vuelva a escribir el dato. Por lo tanto, el programa debería decir que se ha producido un error ya que el archivo no tiene el formato correcto y finalizar el proceso de lectura.</w:t>
+        <w:t>. Qué tipo de valor se espera, es algo que habréis decidido vosotros, a la hora de hacer el programa que escribió ese archivo, por lo que es vuestra responsabilidad saber qué hay que leer en cada momento. De todos modos nada garantiza que no se haya cometido algún error o que el archivo haya sido manipulado por otro programa o usuario. Como operamos con ficheros y no por el teclado, no existe la opción de pedir al usuario que vuelva a escribir el dato. Por lo tanto, el programa debería decir que se ha producido un error ya que el archivo no tiene el formato correcto y finalizar el proceso de lectura.</w:t>
       </w:r>
     </w:p>
     <w:p>
@@ -10229,7 +10221,7 @@
       </w:pPr>
       <w:r>
         <w:rPr/>
-        <w:t xml:space="preserve">El primer constructor es muy parecido al del Scanner. Solo hay que pasarle un objeto File con la ruta al archivo. Al tratarse de escritura la ruta puede indicar un fichero que puede existir o no dentro del sistema. </w:t>
+        <w:t xml:space="preserve">El primer constructor es muy parecido al del Scanner. Solo hay que pasarle un objeto File con la ruta al archivo. Al tratarse de escritura, la ruta puede indicar un fichero que puede existir o no dentro del sistema. </w:t>
       </w:r>
       <w:r>
         <w:rPr>
@@ -10722,7 +10714,7 @@
                           </pic:cNvPicPr>
                         </pic:nvPicPr>
                         <pic:blipFill>
-                          <a:blip r:embed="rId6"/>
+                          <a:blip r:embed="rId17"/>
                           <a:stretch>
                             <a:fillRect/>
                           </a:stretch>
@@ -11031,7 +11023,7 @@
       </w:pPr>
       <w:r>
         <w:rPr/>
-        <w:t xml:space="preserve">Como en el caso de la lectura, la clase FileWriter también gestiona un apuntador que le permite saber a partir de qué posición del texto debe ir escribiendo. Cada vez que se invoca uno de sus métodos de escritura, el apuntador avanza automáticamente y no es posible hacerlo retroceder. A efectos prácticos este apuntador siempre está al final del archivo, de modo que a medida que se van escribiendo datos el archivo va incrementando su tamaño. </w:t>
+        <w:t xml:space="preserve">Como en el caso de la lectura, la clase FileWriter también gestiona un apuntador que le permite saber a partir de qué posición del texto debe ir escribiendo. Cada vez que se invoca uno de sus métodos de escritura, el apuntador avanza automáticamente y no es posible hacerlo retroceder. A efectos prácticos, este apuntador siempre está al final del archivo, de modo que a medida que se van escribiendo datos el archivo va incrementando su tamaño. </w:t>
       </w:r>
     </w:p>
     <w:p>
@@ -11088,7 +11080,7 @@
                     </pic:cNvPicPr>
                   </pic:nvPicPr>
                   <pic:blipFill>
-                    <a:blip r:embed="rId10"/>
+                    <a:blip r:embed="rId18"/>
                     <a:stretch>
                       <a:fillRect/>
                     </a:stretch>
@@ -11244,7 +11236,7 @@
                           </pic:cNvPicPr>
                         </pic:nvPicPr>
                         <pic:blipFill>
-                          <a:blip r:embed="rId6"/>
+                          <a:blip r:embed="rId19"/>
                           <a:stretch>
                             <a:fillRect/>
                           </a:stretch>
@@ -12029,6 +12021,68 @@
     <w:p>
       <w:pPr>
         <w:pStyle w:val="LOnormal"/>
+        <w:ind w:left="850" w:hanging="283"/>
+        <w:rPr/>
+      </w:pPr>
+      <w:r>
+        <w:rPr/>
+        <w:t>[3] Documentación de Oracle Java SE 19 sobre la clase File:</w:t>
+      </w:r>
+    </w:p>
+    <w:p>
+      <w:pPr>
+        <w:pStyle w:val="LOnormal"/>
+        <w:ind w:left="850" w:hanging="283"/>
+        <w:rPr/>
+      </w:pPr>
+      <w:hyperlink r:id="rId20">
+        <w:r>
+          <w:rPr>
+            <w:rStyle w:val="EnlacedeInternet"/>
+          </w:rPr>
+          <w:t>https://docs.oracle.com/en/java/javase/19/docs/api/java.base/java/io/File.html</w:t>
+        </w:r>
+      </w:hyperlink>
+      <w:hyperlink r:id="rId21">
+        <w:r>
+          <w:rPr/>
+          <w:t xml:space="preserve"> </w:t>
+        </w:r>
+      </w:hyperlink>
+    </w:p>
+    <w:p>
+      <w:pPr>
+        <w:pStyle w:val="LOnormal"/>
+        <w:ind w:left="850" w:hanging="283"/>
+        <w:rPr/>
+      </w:pPr>
+      <w:r>
+        <w:rPr/>
+        <w:t>[4] Documentación de Oracle Java SE 19 sobre la clase FileWriter:</w:t>
+      </w:r>
+    </w:p>
+    <w:p>
+      <w:pPr>
+        <w:pStyle w:val="LOnormal"/>
+        <w:ind w:left="850" w:hanging="283"/>
+        <w:rPr/>
+      </w:pPr>
+      <w:hyperlink r:id="rId22">
+        <w:r>
+          <w:rPr>
+            <w:rStyle w:val="EnlacedeInternet"/>
+          </w:rPr>
+          <w:t>https://docs.oracle.com/en/java/javase/19/docs/api/java.base/java/io/FileWriter.html</w:t>
+        </w:r>
+      </w:hyperlink>
+      <w:r>
+        <w:rPr/>
+        <w:t xml:space="preserve"> </w:t>
+      </w:r>
+    </w:p>
+    <w:p>
+      <w:pPr>
+        <w:pStyle w:val="LOnormal"/>
         <w:rPr/>
       </w:pPr>
       <w:r>
@@ -12036,13 +12090,13 @@
       </w:r>
     </w:p>
     <w:sectPr>
-      <w:headerReference w:type="default" r:id="rId11"/>
-      <w:headerReference w:type="first" r:id="rId12"/>
-      <w:footerReference w:type="default" r:id="rId13"/>
-      <w:footerReference w:type="first" r:id="rId14"/>
+      <w:headerReference w:type="default" r:id="rId23"/>
+      <w:headerReference w:type="first" r:id="rId24"/>
+      <w:footerReference w:type="default" r:id="rId25"/>
+      <w:footerReference w:type="first" r:id="rId26"/>
       <w:type w:val="nextPage"/>
       <w:pgSz w:w="11906" w:h="16838"/>
-      <w:pgMar w:left="1275" w:right="1275" w:header="720" w:top="1275" w:footer="720" w:bottom="1275" w:gutter="0"/>
+      <w:pgMar w:left="1275" w:right="1275" w:gutter="0" w:header="720" w:top="1275" w:footer="720" w:bottom="1275"/>
       <w:pgNumType w:start="0" w:fmt="decimal"/>
       <w:formProt w:val="false"/>
       <w:titlePg/>
@@ -12054,7 +12108,7 @@
 </file>
 
 <file path=word/footer1.xml><?xml version="1.0" encoding="utf-8"?>
-<w:ftr xmlns:o="urn:schemas-microsoft-com:office:office" xmlns:r="http://schemas.openxmlformats.org/officeDocument/2006/relationships" xmlns:v="urn:schemas-microsoft-com:vml" xmlns:w="http://schemas.openxmlformats.org/wordprocessingml/2006/main" xmlns:w10="urn:schemas-microsoft-com:office:word" xmlns:wp="http://schemas.openxmlformats.org/drawingml/2006/wordprocessingDrawing" xmlns:wps="http://schemas.microsoft.com/office/word/2010/wordprocessingShape" xmlns:wpg="http://schemas.microsoft.com/office/word/2010/wordprocessingGroup" xmlns:mc="http://schemas.openxmlformats.org/markup-compatibility/2006" xmlns:wp14="http://schemas.microsoft.com/office/word/2010/wordprocessingDrawing" xmlns:w14="http://schemas.microsoft.com/office/word/2010/wordml" mc:Ignorable="w14 wp14">
+<w:ftr xmlns:o="urn:schemas-microsoft-com:office:office" xmlns:r="http://schemas.openxmlformats.org/officeDocument/2006/relationships" xmlns:v="urn:schemas-microsoft-com:vml" xmlns:w="http://schemas.openxmlformats.org/wordprocessingml/2006/main" xmlns:w10="urn:schemas-microsoft-com:office:word" xmlns:wp="http://schemas.openxmlformats.org/drawingml/2006/wordprocessingDrawing" xmlns:wps="http://schemas.microsoft.com/office/word/2010/wordprocessingShape" xmlns:wpg="http://schemas.microsoft.com/office/word/2010/wordprocessingGroup" xmlns:mc="http://schemas.openxmlformats.org/markup-compatibility/2006" xmlns:wp14="http://schemas.microsoft.com/office/word/2010/wordprocessingDrawing" xmlns:w14="http://schemas.microsoft.com/office/word/2010/wordml" xmlns:w15="http://schemas.microsoft.com/office/word/2012/wordml" mc:Ignorable="w14 wp14 w15">
   <w:p>
     <w:pPr>
       <w:pStyle w:val="LOnormal"/>
@@ -12087,7 +12141,7 @@
                     <wps:spPr>
                       <a:xfrm>
                         <a:off x="0" y="0"/>
-                        <a:ext cx="5941080" cy="19800"/>
+                        <a:ext cx="5941800" cy="20160"/>
                       </a:xfrm>
                       <a:prstGeom prst="rect">
                         <a:avLst/>
@@ -12117,7 +12171,7 @@
         </mc:Choice>
         <mc:Fallback>
           <w:pict>
-            <v:rect id="shape_0" ID="Forma2" path="m0,0l-2147483645,0l-2147483645,-2147483646l0,-2147483646xe" fillcolor="#a0a0a0" stroked="f" style="position:absolute;margin-left:0pt;margin-top:-1.6pt;width:467.75pt;height:1.5pt;mso-wrap-style:none;v-text-anchor:middle;mso-position-vertical:top">
+            <v:rect id="shape_0" ID="Forma2" path="m0,0l-2147483645,0l-2147483645,-2147483646l0,-2147483646xe" fillcolor="#a0a0a0" stroked="f" o:allowincell="f" style="position:absolute;margin-left:0pt;margin-top:-1.65pt;width:467.8pt;height:1.55pt;mso-wrap-style:none;v-text-anchor:middle;mso-position-vertical:top">
               <v:fill o:detectmouseclick="t" type="solid" color2="#5f5f5f"/>
               <v:stroke color="#3465a4" joinstyle="round" endcap="flat"/>
               <w10:wrap type="square"/>
@@ -12155,7 +12209,7 @@
     </w:r>
     <w:r>
       <w:rPr/>
-      <w:instrText> PAGE </w:instrText>
+      <w:instrText xml:space="preserve"> PAGE </w:instrText>
     </w:r>
     <w:r>
       <w:rPr/>
@@ -12163,7 +12217,7 @@
     </w:r>
     <w:r>
       <w:rPr/>
-      <w:t>2</w:t>
+      <w:t>4</w:t>
     </w:r>
     <w:r>
       <w:rPr/>
@@ -12174,7 +12228,7 @@
 </file>
 
 <file path=word/footer2.xml><?xml version="1.0" encoding="utf-8"?>
-<w:ftr xmlns:o="urn:schemas-microsoft-com:office:office" xmlns:r="http://schemas.openxmlformats.org/officeDocument/2006/relationships" xmlns:v="urn:schemas-microsoft-com:vml" xmlns:w="http://schemas.openxmlformats.org/wordprocessingml/2006/main" xmlns:w10="urn:schemas-microsoft-com:office:word" xmlns:wp="http://schemas.openxmlformats.org/drawingml/2006/wordprocessingDrawing" xmlns:wps="http://schemas.microsoft.com/office/word/2010/wordprocessingShape" xmlns:wpg="http://schemas.microsoft.com/office/word/2010/wordprocessingGroup" xmlns:mc="http://schemas.openxmlformats.org/markup-compatibility/2006" xmlns:wp14="http://schemas.microsoft.com/office/word/2010/wordprocessingDrawing" xmlns:w14="http://schemas.microsoft.com/office/word/2010/wordml" mc:Ignorable="w14 wp14">
+<w:ftr xmlns:o="urn:schemas-microsoft-com:office:office" xmlns:r="http://schemas.openxmlformats.org/officeDocument/2006/relationships" xmlns:v="urn:schemas-microsoft-com:vml" xmlns:w="http://schemas.openxmlformats.org/wordprocessingml/2006/main" xmlns:w10="urn:schemas-microsoft-com:office:word" xmlns:wp="http://schemas.openxmlformats.org/drawingml/2006/wordprocessingDrawing" xmlns:wps="http://schemas.microsoft.com/office/word/2010/wordprocessingShape" xmlns:wpg="http://schemas.microsoft.com/office/word/2010/wordprocessingGroup" xmlns:mc="http://schemas.openxmlformats.org/markup-compatibility/2006" xmlns:wp14="http://schemas.microsoft.com/office/word/2010/wordprocessingDrawing" xmlns:w14="http://schemas.microsoft.com/office/word/2010/wordml" xmlns:w15="http://schemas.microsoft.com/office/word/2012/wordml" mc:Ignorable="w14 wp14 w15">
   <w:p>
     <w:pPr>
       <w:pStyle w:val="LOnormal"/>
@@ -12188,7 +12242,7 @@
 </file>
 
 <file path=word/header1.xml><?xml version="1.0" encoding="utf-8"?>
-<w:hdr xmlns:o="urn:schemas-microsoft-com:office:office" xmlns:r="http://schemas.openxmlformats.org/officeDocument/2006/relationships" xmlns:v="urn:schemas-microsoft-com:vml" xmlns:w="http://schemas.openxmlformats.org/wordprocessingml/2006/main" xmlns:w10="urn:schemas-microsoft-com:office:word" xmlns:wp="http://schemas.openxmlformats.org/drawingml/2006/wordprocessingDrawing" xmlns:wps="http://schemas.microsoft.com/office/word/2010/wordprocessingShape" xmlns:wpg="http://schemas.microsoft.com/office/word/2010/wordprocessingGroup" xmlns:mc="http://schemas.openxmlformats.org/markup-compatibility/2006" xmlns:wp14="http://schemas.microsoft.com/office/word/2010/wordprocessingDrawing" xmlns:w14="http://schemas.microsoft.com/office/word/2010/wordml" mc:Ignorable="w14 wp14">
+<w:hdr xmlns:o="urn:schemas-microsoft-com:office:office" xmlns:r="http://schemas.openxmlformats.org/officeDocument/2006/relationships" xmlns:v="urn:schemas-microsoft-com:vml" xmlns:w="http://schemas.openxmlformats.org/wordprocessingml/2006/main" xmlns:w10="urn:schemas-microsoft-com:office:word" xmlns:wp="http://schemas.openxmlformats.org/drawingml/2006/wordprocessingDrawing" xmlns:wps="http://schemas.microsoft.com/office/word/2010/wordprocessingShape" xmlns:wpg="http://schemas.microsoft.com/office/word/2010/wordprocessingGroup" xmlns:mc="http://schemas.openxmlformats.org/markup-compatibility/2006" xmlns:wp14="http://schemas.microsoft.com/office/word/2010/wordprocessingDrawing" xmlns:w14="http://schemas.microsoft.com/office/word/2010/wordml" xmlns:w15="http://schemas.microsoft.com/office/word/2012/wordml" mc:Ignorable="w14 wp14 w15">
   <w:p>
     <w:pPr>
       <w:pStyle w:val="LOnormal"/>
@@ -12248,7 +12302,7 @@
                     <wps:spPr>
                       <a:xfrm>
                         <a:off x="0" y="0"/>
-                        <a:ext cx="5941080" cy="19800"/>
+                        <a:ext cx="5941800" cy="20160"/>
                       </a:xfrm>
                       <a:prstGeom prst="rect">
                         <a:avLst/>
@@ -12278,7 +12332,7 @@
         </mc:Choice>
         <mc:Fallback>
           <w:pict>
-            <v:rect id="shape_0" ID="Forma1" path="m0,0l-2147483645,0l-2147483645,-2147483646l0,-2147483646xe" fillcolor="#a0a0a0" stroked="f" style="position:absolute;margin-left:0pt;margin-top:-1.6pt;width:467.75pt;height:1.5pt;mso-wrap-style:none;v-text-anchor:middle;mso-position-vertical:top">
+            <v:rect id="shape_0" ID="Forma1" path="m0,0l-2147483645,0l-2147483645,-2147483646l0,-2147483646xe" fillcolor="#a0a0a0" stroked="f" o:allowincell="f" style="position:absolute;margin-left:0pt;margin-top:-1.65pt;width:467.8pt;height:1.55pt;mso-wrap-style:none;v-text-anchor:middle;mso-position-vertical:top">
               <v:fill o:detectmouseclick="t" type="solid" color2="#5f5f5f"/>
               <v:stroke color="#3465a4" joinstyle="round" endcap="flat"/>
               <w10:wrap type="square"/>
@@ -12313,7 +12367,7 @@
 </file>
 
 <file path=word/header2.xml><?xml version="1.0" encoding="utf-8"?>
-<w:hdr xmlns:o="urn:schemas-microsoft-com:office:office" xmlns:r="http://schemas.openxmlformats.org/officeDocument/2006/relationships" xmlns:v="urn:schemas-microsoft-com:vml" xmlns:w="http://schemas.openxmlformats.org/wordprocessingml/2006/main" xmlns:w10="urn:schemas-microsoft-com:office:word" xmlns:wp="http://schemas.openxmlformats.org/drawingml/2006/wordprocessingDrawing" xmlns:wps="http://schemas.microsoft.com/office/word/2010/wordprocessingShape" xmlns:wpg="http://schemas.microsoft.com/office/word/2010/wordprocessingGroup" xmlns:mc="http://schemas.openxmlformats.org/markup-compatibility/2006" xmlns:wp14="http://schemas.microsoft.com/office/word/2010/wordprocessingDrawing" xmlns:w14="http://schemas.microsoft.com/office/word/2010/wordml" mc:Ignorable="w14 wp14">
+<w:hdr xmlns:o="urn:schemas-microsoft-com:office:office" xmlns:r="http://schemas.openxmlformats.org/officeDocument/2006/relationships" xmlns:v="urn:schemas-microsoft-com:vml" xmlns:w="http://schemas.openxmlformats.org/wordprocessingml/2006/main" xmlns:w10="urn:schemas-microsoft-com:office:word" xmlns:wp="http://schemas.openxmlformats.org/drawingml/2006/wordprocessingDrawing" xmlns:wps="http://schemas.microsoft.com/office/word/2010/wordprocessingShape" xmlns:wpg="http://schemas.microsoft.com/office/word/2010/wordprocessingGroup" xmlns:mc="http://schemas.openxmlformats.org/markup-compatibility/2006" xmlns:wp14="http://schemas.microsoft.com/office/word/2010/wordprocessingDrawing" xmlns:w14="http://schemas.microsoft.com/office/word/2010/wordml" xmlns:w15="http://schemas.microsoft.com/office/word/2012/wordml" mc:Ignorable="w14 wp14 w15">
   <w:p>
     <w:pPr>
       <w:pStyle w:val="LOnormal"/>
@@ -14687,7 +14741,7 @@
         <w:rFonts w:ascii="Calibri" w:hAnsi="Calibri" w:eastAsia="Calibri" w:cs="Calibri"/>
         <w:sz w:val="24"/>
         <w:szCs w:val="24"/>
-        <w:lang w:val="es" w:eastAsia="zh-CN" w:bidi="hi-IN"/>
+        <w:lang w:val="es-ES" w:eastAsia="zh-CN" w:bidi="hi-IN"/>
       </w:rPr>
     </w:rPrDefault>
     <w:pPrDefault>
@@ -14713,7 +14767,7 @@
       <w:kern w:val="0"/>
       <w:sz w:val="24"/>
       <w:szCs w:val="24"/>
-      <w:lang w:val="es" w:eastAsia="zh-CN" w:bidi="hi-IN"/>
+      <w:lang w:val="es-ES" w:eastAsia="zh-CN" w:bidi="hi-IN"/>
     </w:rPr>
   </w:style>
   <w:style w:type="paragraph" w:styleId="Ttulo1">
@@ -14814,7 +14868,7 @@
     </w:rPr>
   </w:style>
   <w:style w:type="character" w:styleId="EnlacedeInternet">
-    <w:name w:val="Enlace de Internet"/>
+    <w:name w:val="Hyperlink"/>
     <w:rPr>
       <w:color w:val="000080"/>
       <w:u w:val="single"/>
@@ -14901,7 +14955,7 @@
       <w:kern w:val="0"/>
       <w:sz w:val="24"/>
       <w:szCs w:val="24"/>
-      <w:lang w:val="es" w:eastAsia="zh-CN" w:bidi="hi-IN"/>
+      <w:lang w:val="es-ES" w:eastAsia="zh-CN" w:bidi="hi-IN"/>
     </w:rPr>
   </w:style>
   <w:style w:type="paragraph" w:styleId="Ttulogeneral">

</xml_diff>